<commit_message>
index.html for class build up
</commit_message>
<xml_diff>
--- a/1) Installation Tasks/Windows Installation Task.docx
+++ b/1) Installation Tasks/Windows Installation Task.docx
@@ -51,7 +51,7 @@
         </w:rPr>
         <w:t xml:space="preserve">Tools Needed for the </w:t>
       </w:r>
-      <w:proofErr w:type="spellStart"/>
+      <w:proofErr w:type="gramStart"/>
       <w:r>
         <w:rPr>
           <w:rFonts w:ascii="Times" w:eastAsia="Times New Roman" w:hAnsi="Times" w:cs="Times New Roman"/>
@@ -61,9 +61,11 @@
           <w:sz w:val="36"/>
           <w:szCs w:val="36"/>
         </w:rPr>
-        <w:t>begginers</w:t>
-      </w:r>
-      <w:proofErr w:type="spellEnd"/>
+        <w:t>beginners</w:t>
+      </w:r>
+      <w:bookmarkStart w:id="0" w:name="_GoBack"/>
+      <w:bookmarkEnd w:id="0"/>
+      <w:proofErr w:type="gramEnd"/>
       <w:r>
         <w:rPr>
           <w:rFonts w:ascii="Times" w:eastAsia="Times New Roman" w:hAnsi="Times" w:cs="Times New Roman"/>
@@ -1194,10 +1196,7 @@
         </w:r>
       </w:hyperlink>
     </w:p>
-    <w:p>
-      <w:bookmarkStart w:id="0" w:name="_GoBack"/>
-      <w:bookmarkEnd w:id="0"/>
-    </w:p>
+    <w:p/>
     <w:sectPr>
       <w:pgSz w:w="11900" w:h="16840"/>
       <w:pgMar w:top="1440" w:right="1440" w:bottom="1440" w:left="1440" w:header="708" w:footer="708" w:gutter="0"/>

</xml_diff>